<commit_message>
changed plate to class
</commit_message>
<xml_diff>
--- a/resource/font resource.docx
+++ b/resource/font resource.docx
@@ -5,16 +5,17 @@
     <w:p>
       <w:pPr>
         <w:rPr>
+          <w:rFonts w:cs="Times New Roman" w:hint="eastAsia"/>
+          <w:sz w:val="52"/>
+          <w:szCs w:val="48"/>
+        </w:rPr>
+      </w:pPr>
+      <w:r>
+        <w:rPr>
           <w:rFonts w:eastAsia="Carnumber-JA" w:cs="Times New Roman"/>
           <w:sz w:val="52"/>
           <w:szCs w:val="48"/>
-        </w:rPr>
-      </w:pPr>
-      <w:r>
-        <w:rPr>
-          <w:rFonts w:eastAsia="Carnumber-JA" w:cs="Times New Roman"/>
-          <w:sz w:val="52"/>
-          <w:szCs w:val="48"/>
+          <w:lang w:eastAsia="ja-JP"/>
         </w:rPr>
         <w:t>Car number</w:t>
       </w:r>
@@ -90,10 +91,27 @@
     <w:p>
       <w:pPr>
         <w:rPr>
+          <w:rFonts w:ascii="Carnumber-JA" w:eastAsia="Carnumber-JA" w:hAnsi="Carnumber-JA" w:cs="Times New Roman"/>
+          <w:szCs w:val="24"/>
+          <w:lang w:eastAsia="ja-JP"/>
+        </w:rPr>
+      </w:pPr>
+      <w:r>
+        <w:rPr>
           <w:rFonts w:ascii="Carnumber-JA" w:eastAsia="Carnumber-JA" w:hAnsi="Carnumber-JA" w:cs="Times New Roman" w:hint="eastAsia"/>
           <w:szCs w:val="24"/>
           <w:lang w:eastAsia="ja-JP"/>
         </w:rPr>
+        <w:t>奈良</w:t>
+      </w:r>
+    </w:p>
+    <w:p>
+      <w:pPr>
+        <w:rPr>
+          <w:rFonts w:ascii="Carnumber-JA" w:eastAsia="Carnumber-JA" w:hAnsi="Carnumber-JA" w:cs="Times New Roman"/>
+          <w:szCs w:val="24"/>
+          <w:lang w:eastAsia="ja-JP"/>
+        </w:rPr>
       </w:pPr>
       <w:r>
         <w:rPr>
@@ -101,16 +119,33 @@
           <w:szCs w:val="24"/>
           <w:lang w:eastAsia="ja-JP"/>
         </w:rPr>
-        <w:t>奈良</w:t>
-      </w:r>
-    </w:p>
-    <w:p>
-      <w:pPr>
+        <w:t>徳島</w:t>
+      </w:r>
+    </w:p>
+    <w:p>
+      <w:pPr>
+        <w:rPr>
+          <w:rFonts w:ascii="Carnumber-JA" w:eastAsia="Carnumber-JA" w:hAnsi="Carnumber-JA" w:cs="Times New Roman"/>
+          <w:szCs w:val="24"/>
+          <w:lang w:eastAsia="ja-JP"/>
+        </w:rPr>
+      </w:pPr>
+      <w:r>
         <w:rPr>
           <w:rFonts w:ascii="Carnumber-JA" w:eastAsia="Carnumber-JA" w:hAnsi="Carnumber-JA" w:cs="Times New Roman" w:hint="eastAsia"/>
           <w:szCs w:val="24"/>
           <w:lang w:eastAsia="ja-JP"/>
         </w:rPr>
+        <w:t>九州</w:t>
+      </w:r>
+    </w:p>
+    <w:p>
+      <w:pPr>
+        <w:rPr>
+          <w:rFonts w:ascii="Carnumber-JA" w:hAnsi="Carnumber-JA" w:cs="Times New Roman"/>
+          <w:szCs w:val="24"/>
+          <w:lang w:val="en-US" w:eastAsia="ja-JP"/>
+        </w:rPr>
       </w:pPr>
       <w:r>
         <w:rPr>
@@ -118,8 +153,18 @@
           <w:szCs w:val="24"/>
           <w:lang w:eastAsia="ja-JP"/>
         </w:rPr>
-        <w:t>徳島</w:t>
-      </w:r>
+        <w:t>金</w:t>
+      </w:r>
+      <w:r>
+        <w:rPr>
+          <w:rFonts w:ascii="Carnumber-JA" w:eastAsia="Carnumber-JA" w:hAnsi="Carnumber-JA" w:cs="Times New Roman" w:hint="eastAsia"/>
+          <w:szCs w:val="24"/>
+          <w:lang w:eastAsia="ja-JP"/>
+        </w:rPr>
+        <w:t>沢</w:t>
+      </w:r>
+      <w:bookmarkStart w:id="0" w:name="_GoBack"/>
+      <w:bookmarkEnd w:id="0"/>
     </w:p>
     <w:p>
       <w:pPr>
@@ -135,7 +180,7 @@
           <w:szCs w:val="24"/>
           <w:lang w:eastAsia="ja-JP"/>
         </w:rPr>
-        <w:t>九州</w:t>
+        <w:t>山口</w:t>
       </w:r>
     </w:p>
     <w:p>
@@ -143,7 +188,6 @@
         <w:rPr>
           <w:rFonts w:ascii="Carnumber-JA" w:hAnsi="Carnumber-JA" w:cs="Times New Roman"/>
           <w:szCs w:val="24"/>
-          <w:lang w:val="en-US" w:eastAsia="ja-JP"/>
         </w:rPr>
       </w:pPr>
       <w:r>
@@ -152,53 +196,12 @@
           <w:szCs w:val="24"/>
           <w:lang w:eastAsia="ja-JP"/>
         </w:rPr>
-        <w:t>金</w:t>
+        <w:t>富</w:t>
       </w:r>
       <w:r>
         <w:rPr>
           <w:rFonts w:ascii="Carnumber-JA" w:eastAsia="Carnumber-JA" w:hAnsi="Carnumber-JA" w:cs="Times New Roman" w:hint="eastAsia"/>
           <w:szCs w:val="24"/>
-          <w:lang w:eastAsia="ja-JP"/>
-        </w:rPr>
-        <w:t>沢</w:t>
-      </w:r>
-    </w:p>
-    <w:p>
-      <w:pPr>
-        <w:rPr>
-          <w:rFonts w:ascii="Carnumber-JA" w:eastAsia="Carnumber-JA" w:hAnsi="Carnumber-JA" w:cs="Times New Roman"/>
-          <w:szCs w:val="24"/>
-          <w:lang w:eastAsia="ja-JP"/>
-        </w:rPr>
-      </w:pPr>
-      <w:r>
-        <w:rPr>
-          <w:rFonts w:ascii="Carnumber-JA" w:eastAsia="Carnumber-JA" w:hAnsi="Carnumber-JA" w:cs="Times New Roman" w:hint="eastAsia"/>
-          <w:szCs w:val="24"/>
-          <w:lang w:eastAsia="ja-JP"/>
-        </w:rPr>
-        <w:t>山口</w:t>
-      </w:r>
-    </w:p>
-    <w:p>
-      <w:pPr>
-        <w:rPr>
-          <w:rFonts w:ascii="Carnumber-JA" w:hAnsi="Carnumber-JA" w:cs="Times New Roman"/>
-          <w:szCs w:val="24"/>
-        </w:rPr>
-      </w:pPr>
-      <w:r>
-        <w:rPr>
-          <w:rFonts w:ascii="Carnumber-JA" w:eastAsia="Carnumber-JA" w:hAnsi="Carnumber-JA" w:cs="Times New Roman" w:hint="eastAsia"/>
-          <w:szCs w:val="24"/>
-          <w:lang w:eastAsia="ja-JP"/>
-        </w:rPr>
-        <w:t>富</w:t>
-      </w:r>
-      <w:r>
-        <w:rPr>
-          <w:rFonts w:ascii="Carnumber-JA" w:eastAsia="Carnumber-JA" w:hAnsi="Carnumber-JA" w:cs="Times New Roman" w:hint="eastAsia"/>
-          <w:szCs w:val="24"/>
         </w:rPr>
         <w:t>士</w:t>
       </w:r>
@@ -260,6 +263,7 @@
           <w:color w:val="000000" w:themeColor="text1"/>
           <w:kern w:val="36"/>
           <w:szCs w:val="24"/>
+          <w:lang w:eastAsia="ja-JP"/>
         </w:rPr>
       </w:pPr>
       <w:r>
@@ -270,6 +274,7 @@
           <w:color w:val="000000" w:themeColor="text1"/>
           <w:kern w:val="36"/>
           <w:szCs w:val="24"/>
+          <w:lang w:eastAsia="ja-JP"/>
         </w:rPr>
         <w:t>③</w:t>
       </w:r>
@@ -281,6 +286,7 @@
           <w:color w:val="000000" w:themeColor="text1"/>
           <w:kern w:val="36"/>
           <w:szCs w:val="24"/>
+          <w:lang w:eastAsia="ja-JP"/>
         </w:rPr>
         <w:t>⑥</w:t>
       </w:r>
@@ -292,6 +298,7 @@
           <w:color w:val="000000" w:themeColor="text1"/>
           <w:kern w:val="36"/>
           <w:szCs w:val="24"/>
+          <w:lang w:eastAsia="ja-JP"/>
         </w:rPr>
         <w:t xml:space="preserve"> </w:t>
       </w:r>
@@ -302,6 +309,7 @@
           <w:rFonts w:ascii="Carnumber-JA" w:eastAsia="Carnumber-JA" w:hAnsi="Carnumber-JA"/>
           <w:kern w:val="36"/>
           <w:szCs w:val="24"/>
+          <w:lang w:eastAsia="ja-JP"/>
         </w:rPr>
       </w:pPr>
       <w:r>
@@ -309,6 +317,7 @@
           <w:rFonts w:ascii="Carnumber-JA" w:eastAsia="Carnumber-JA" w:hAnsi="Carnumber-JA" w:cs="Cambria Math"/>
           <w:kern w:val="36"/>
           <w:szCs w:val="24"/>
+          <w:lang w:eastAsia="ja-JP"/>
         </w:rPr>
         <w:t>④</w:t>
       </w:r>
@@ -319,6 +328,7 @@
           <w:rFonts w:ascii="Carnumber-JA" w:eastAsia="Carnumber-JA" w:hAnsi="Carnumber-JA"/>
           <w:kern w:val="36"/>
           <w:szCs w:val="24"/>
+          <w:lang w:eastAsia="ja-JP"/>
         </w:rPr>
       </w:pPr>
       <w:r>
@@ -326,6 +336,7 @@
           <w:rFonts w:ascii="Carnumber-JA" w:eastAsia="Carnumber-JA" w:hAnsi="Carnumber-JA" w:cs="Cambria Math"/>
           <w:kern w:val="36"/>
           <w:szCs w:val="24"/>
+          <w:lang w:eastAsia="ja-JP"/>
         </w:rPr>
         <w:t>⑤</w:t>
       </w:r>
@@ -340,6 +351,7 @@
           <w:kern w:val="36"/>
           <w:sz w:val="48"/>
           <w:szCs w:val="48"/>
+          <w:lang w:eastAsia="ja-JP"/>
         </w:rPr>
       </w:pPr>
       <w:r>
@@ -350,6 +362,7 @@
           <w:kern w:val="36"/>
           <w:sz w:val="48"/>
           <w:szCs w:val="48"/>
+          <w:lang w:eastAsia="ja-JP"/>
         </w:rPr>
         <w:br w:type="page"/>
       </w:r>
@@ -419,11 +432,15 @@
           <w:szCs w:val="48"/>
           <w:lang w:eastAsia="ja-JP"/>
         </w:rPr>
-        <w:t>１２３</w:t>
-      </w:r>
-      <w:r>
-        <w:rPr>
-          <w:rFonts w:ascii="TRM Font JB" w:eastAsia="TRM Font JB" w:hAnsi="TRM Font JB" w:cs="Nirmala UI" w:hint="eastAsia"/>
+        <w:t>１２３８０</w:t>
+      </w:r>
+    </w:p>
+    <w:p>
+      <w:pPr>
+        <w:spacing w:before="100" w:beforeAutospacing="1" w:after="100" w:afterAutospacing="1" w:line="240" w:lineRule="auto"/>
+        <w:outlineLvl w:val="0"/>
+        <w:rPr>
+          <w:rFonts w:ascii="TRM Font JB" w:eastAsia="TRM Font JB" w:hAnsi="TRM Font JB" w:cs="Nirmala UI"/>
           <w:b/>
           <w:bCs/>
           <w:kern w:val="36"/>
@@ -431,11 +448,10 @@
           <w:szCs w:val="48"/>
           <w:lang w:eastAsia="ja-JP"/>
         </w:rPr>
-        <w:t>８</w:t>
-      </w:r>
-      <w:r>
-        <w:rPr>
-          <w:rFonts w:ascii="TRM Font JB" w:eastAsia="TRM Font JB" w:hAnsi="TRM Font JB" w:cs="Nirmala UI" w:hint="eastAsia"/>
+      </w:pPr>
+      <w:r>
+        <w:rPr>
+          <w:rFonts w:ascii="TRM Font JB" w:eastAsia="TRM Font JB" w:hAnsi="TRM Font JB" w:cs="Nirmala UI"/>
           <w:b/>
           <w:bCs/>
           <w:kern w:val="36"/>
@@ -443,7 +459,7 @@
           <w:szCs w:val="48"/>
           <w:lang w:eastAsia="ja-JP"/>
         </w:rPr>
-        <w:t>０</w:t>
+        <w:t>”</w:t>
       </w:r>
     </w:p>
     <w:p>
@@ -462,7 +478,7 @@
       </w:pPr>
       <w:r>
         <w:rPr>
-          <w:rFonts w:ascii="TRM Font JB" w:eastAsia="TRM Font JB" w:hAnsi="TRM Font JB" w:cs="Nirmala UI"/>
+          <w:rFonts w:ascii="TRM Font JB" w:eastAsia="TRM Font JB" w:hAnsi="TRM Font JB" w:cs="Nirmala UI" w:hint="eastAsia"/>
           <w:b/>
           <w:bCs/>
           <w:kern w:val="36"/>
@@ -470,7 +486,7 @@
           <w:szCs w:val="48"/>
           <w:lang w:eastAsia="ja-JP"/>
         </w:rPr>
-        <w:t>”</w:t>
+        <w:t>あいうかきくけこせを</w:t>
       </w:r>
     </w:p>
     <w:p>
@@ -479,33 +495,6 @@
         <w:outlineLvl w:val="0"/>
         <w:rPr>
           <w:rFonts w:ascii="TRM Font JB" w:eastAsia="TRM Font JB" w:hAnsi="TRM Font JB" w:cs="Nirmala UI"/>
-          <w:b/>
-          <w:bCs/>
-          <w:kern w:val="36"/>
-          <w:sz w:val="48"/>
-          <w:szCs w:val="48"/>
-          <w:lang w:eastAsia="ja-JP"/>
-        </w:rPr>
-      </w:pPr>
-      <w:r>
-        <w:rPr>
-          <w:rFonts w:ascii="TRM Font JB" w:eastAsia="TRM Font JB" w:hAnsi="TRM Font JB" w:cs="Nirmala UI" w:hint="eastAsia"/>
-          <w:b/>
-          <w:bCs/>
-          <w:kern w:val="36"/>
-          <w:sz w:val="48"/>
-          <w:szCs w:val="48"/>
-          <w:lang w:eastAsia="ja-JP"/>
-        </w:rPr>
-        <w:t>あいうかきくけこせを</w:t>
-      </w:r>
-    </w:p>
-    <w:p>
-      <w:pPr>
-        <w:spacing w:before="100" w:beforeAutospacing="1" w:after="100" w:afterAutospacing="1" w:line="240" w:lineRule="auto"/>
-        <w:outlineLvl w:val="0"/>
-        <w:rPr>
-          <w:rFonts w:ascii="TRM Font JB" w:eastAsia="TRM Font JB" w:hAnsi="TRM Font JB" w:cs="Nirmala UI" w:hint="eastAsia"/>
           <w:b/>
           <w:bCs/>
           <w:kern w:val="36"/>
@@ -589,15 +578,8 @@
             <w:r>
               <w:rPr>
                 <w:rFonts w:ascii="TRM Font JB" w:eastAsia="TRM Font JB" w:hAnsi="TRM Font JB" w:cs="MS Mincho" w:hint="eastAsia"/>
-                <w:lang w:eastAsia="ja-JP"/>
-              </w:rPr>
-              <w:t>山</w:t>
-            </w:r>
-            <w:r>
-              <w:rPr>
-                <w:rFonts w:ascii="TRM Font JB" w:eastAsia="TRM Font JB" w:hAnsi="TRM Font JB" w:cs="MS Mincho" w:hint="eastAsia"/>
-              </w:rPr>
-              <w:t>口</w:t>
+              </w:rPr>
+              <w:t>山口</w:t>
             </w:r>
           </w:p>
           <w:p>
@@ -618,21 +600,18 @@
             <w:pPr>
               <w:spacing w:line="240" w:lineRule="auto"/>
               <w:rPr>
-                <w:rFonts w:ascii="TRM Font JB" w:eastAsia="TRM Font JB" w:hAnsi="TRM Font JB" w:cs="MS Mincho" w:hint="eastAsia"/>
-                <w:lang w:eastAsia="ja-JP"/>
+                <w:rFonts w:ascii="TRM Font JB" w:eastAsia="TRM Font JB" w:hAnsi="TRM Font JB" w:cs="MS Mincho"/>
               </w:rPr>
             </w:pPr>
             <w:r>
               <w:rPr>
                 <w:rFonts w:ascii="TRM Font JB" w:eastAsia="TRM Font JB" w:hAnsi="TRM Font JB" w:cs="MS Mincho" w:hint="eastAsia"/>
-                <w:lang w:eastAsia="ja-JP"/>
               </w:rPr>
               <w:t>石</w:t>
             </w:r>
             <w:r>
               <w:rPr>
                 <w:rFonts w:ascii="TRM Font JB" w:eastAsia="TRM Font JB" w:hAnsi="TRM Font JB" w:cs="MS Mincho" w:hint="eastAsia"/>
-                <w:lang w:eastAsia="ja-JP"/>
               </w:rPr>
               <w:t>川</w:t>
             </w:r>
@@ -642,13 +621,11 @@
               <w:spacing w:line="240" w:lineRule="auto"/>
               <w:rPr>
                 <w:rFonts w:ascii="TRM Font JB" w:eastAsia="TRM Font JB" w:hAnsi="TRM Font JB" w:cs="MS Mincho"/>
-                <w:lang w:eastAsia="ja-JP"/>
               </w:rPr>
             </w:pPr>
             <w:r>
               <w:rPr>
                 <w:rFonts w:ascii="TRM Font JB" w:eastAsia="TRM Font JB" w:hAnsi="TRM Font JB" w:cs="MS Mincho" w:hint="eastAsia"/>
-                <w:lang w:eastAsia="ja-JP"/>
               </w:rPr>
               <w:t>浜松</w:t>
             </w:r>
@@ -658,13 +635,11 @@
               <w:spacing w:line="240" w:lineRule="auto"/>
               <w:rPr>
                 <w:rFonts w:ascii="TRM Font JB" w:eastAsia="TRM Font JB" w:hAnsi="TRM Font JB" w:cs="MS Mincho"/>
-                <w:lang w:eastAsia="ja-JP"/>
               </w:rPr>
             </w:pPr>
             <w:r>
               <w:rPr>
                 <w:rFonts w:ascii="TRM Font JB" w:eastAsia="TRM Font JB" w:hAnsi="TRM Font JB" w:cs="MS Mincho" w:hint="eastAsia"/>
-                <w:lang w:eastAsia="ja-JP"/>
               </w:rPr>
               <w:t>島根</w:t>
             </w:r>
@@ -674,13 +649,11 @@
               <w:spacing w:line="240" w:lineRule="auto"/>
               <w:rPr>
                 <w:rFonts w:ascii="TRM Font JB" w:eastAsia="TRM Font JB" w:hAnsi="TRM Font JB" w:cs="MS Mincho"/>
-                <w:lang w:eastAsia="ja-JP"/>
               </w:rPr>
             </w:pPr>
             <w:r>
               <w:rPr>
                 <w:rFonts w:ascii="TRM Font JB" w:eastAsia="TRM Font JB" w:hAnsi="TRM Font JB" w:cs="MS Mincho" w:hint="eastAsia"/>
-                <w:lang w:eastAsia="ja-JP"/>
               </w:rPr>
               <w:t>横浜</w:t>
             </w:r>
@@ -689,17 +662,15 @@
             <w:pPr>
               <w:spacing w:line="240" w:lineRule="auto"/>
               <w:rPr>
-                <w:rFonts w:ascii="TRM Font JB" w:hAnsi="TRM Font JB" w:cs="MS Mincho" w:hint="eastAsia"/>
+                <w:rFonts w:ascii="TRM Font JB" w:hAnsi="TRM Font JB" w:cs="MS Mincho"/>
               </w:rPr>
             </w:pPr>
-            <w:bookmarkStart w:id="0" w:name="_GoBack"/>
             <w:r>
               <w:rPr>
                 <w:rFonts w:ascii="TRM Font JB" w:eastAsia="TRM Font JB" w:hAnsi="TRM Font JB" w:cs="MS Mincho" w:hint="eastAsia"/>
               </w:rPr>
               <w:t>Ｏ</w:t>
             </w:r>
-            <w:bookmarkEnd w:id="0"/>
             <w:proofErr w:type="spellStart"/>
             <w:r>
               <w:rPr>
@@ -804,7 +775,7 @@
             <w:pPr>
               <w:spacing w:line="240" w:lineRule="auto"/>
               <w:rPr>
-                <w:rFonts w:ascii="TRM Font JB" w:eastAsia="TRM Font JB" w:hAnsi="TRM Font JB" w:cs="MS Mincho" w:hint="eastAsia"/>
+                <w:rFonts w:ascii="TRM Font JB" w:eastAsia="TRM Font JB" w:hAnsi="TRM Font JB" w:cs="MS Mincho"/>
                 <w:lang w:val="en-US" w:eastAsia="ja-JP"/>
               </w:rPr>
             </w:pPr>
@@ -833,7 +804,7 @@
             <w:pPr>
               <w:spacing w:line="240" w:lineRule="auto"/>
               <w:rPr>
-                <w:rFonts w:ascii="TRM Font JB" w:hAnsi="TRM Font JB" w:cs="MS Mincho" w:hint="eastAsia"/>
+                <w:rFonts w:ascii="TRM Font JB" w:hAnsi="TRM Font JB" w:cs="MS Mincho"/>
                 <w:lang w:val="en-US" w:eastAsia="ja-JP"/>
               </w:rPr>
             </w:pPr>
@@ -853,7 +824,7 @@
             <w:pPr>
               <w:spacing w:line="240" w:lineRule="auto"/>
               <w:rPr>
-                <w:rFonts w:ascii="TRM Font JB" w:eastAsia="TRM Font JB" w:hAnsi="TRM Font JB" w:cs="MS Mincho" w:hint="eastAsia"/>
+                <w:rFonts w:ascii="TRM Font JB" w:eastAsia="TRM Font JB" w:hAnsi="TRM Font JB" w:cs="MS Mincho"/>
                 <w:lang w:eastAsia="ja-JP"/>
               </w:rPr>
             </w:pPr>
@@ -864,7 +835,7 @@
     <w:p>
       <w:pPr>
         <w:rPr>
-          <w:rFonts w:ascii="Carnumber-JA" w:eastAsia="Carnumber-JA" w:hAnsi="Carnumber-JA" w:cs="Nirmala UI" w:hint="eastAsia"/>
+          <w:rFonts w:ascii="Carnumber-JA" w:eastAsia="Carnumber-JA" w:hAnsi="Carnumber-JA" w:cs="Nirmala UI"/>
           <w:sz w:val="52"/>
           <w:szCs w:val="48"/>
           <w:lang w:eastAsia="ja-JP"/>
@@ -1004,6 +975,7 @@
     <w:lsdException w:name="HTML Sample" w:semiHidden="1" w:unhideWhenUsed="1"/>
     <w:lsdException w:name="HTML Typewriter" w:semiHidden="1" w:unhideWhenUsed="1"/>
     <w:lsdException w:name="HTML Variable" w:semiHidden="1" w:unhideWhenUsed="1"/>
+    <w:lsdException w:name="Normal Table" w:semiHidden="1" w:unhideWhenUsed="1"/>
     <w:lsdException w:name="annotation subject" w:semiHidden="1" w:unhideWhenUsed="1"/>
     <w:lsdException w:name="No List" w:semiHidden="1" w:unhideWhenUsed="1"/>
     <w:lsdException w:name="Outline List 1" w:semiHidden="1" w:unhideWhenUsed="1"/>
@@ -1049,9 +1021,11 @@
     <w:lsdException w:name="Table Subtle 1" w:semiHidden="1" w:unhideWhenUsed="1"/>
     <w:lsdException w:name="Table Subtle 2" w:semiHidden="1" w:unhideWhenUsed="1"/>
     <w:lsdException w:name="Table Web 1" w:semiHidden="1" w:unhideWhenUsed="1"/>
+    <w:lsdException w:name="Table Web 2" w:semiHidden="1" w:unhideWhenUsed="1"/>
     <w:lsdException w:name="Table Web 3" w:semiHidden="1" w:unhideWhenUsed="1"/>
     <w:lsdException w:name="Balloon Text" w:semiHidden="1" w:unhideWhenUsed="1"/>
     <w:lsdException w:name="Table Grid" w:uiPriority="39"/>
+    <w:lsdException w:name="Table Theme" w:semiHidden="1" w:unhideWhenUsed="1"/>
     <w:lsdException w:name="Placeholder Text" w:semiHidden="1"/>
     <w:lsdException w:name="No Spacing" w:uiPriority="1" w:qFormat="1"/>
     <w:lsdException w:name="Light Shading" w:uiPriority="60"/>

</xml_diff>